<commit_message>
feat: Implement minor plaintiff support with guardian handling
- Add minor template with Guardian/Minor/Client name fields
- Implement guardian-minor relationship logic
- Skip duplicate documents for guardians (covered by minor's agreement)
- Use guardian's name for filename when plaintiff is minor
- Fix form reset bug (plaintiff counter starting at 2)
- Update password to lipton-discovery-2026
- Fix login redirect path handling with baseUrl + path
- Add redirect from /forms/agreement/ to /forms/agreement/index.html
- Filter template files from download endpoint
- Single .docx download for 1 plaintiff, zip for multiple
- Add defendant name population to templates
- Debug logging for template data verification
</commit_message>
<xml_diff>
--- a/templates/LLG Contingency Fee Agreement - Template.docx
+++ b/templates/LLG Contingency Fee Agreement - Template.docx
@@ -256,8 +256,42 @@
       <w:r>
         <w:rPr>
           <w:rFonts w:ascii="Times New Roman" w:hAnsi="Times New Roman"/>
-        </w:rPr>
-        <w:t>(“Client</w:t>
+          <w:b/>
+          <w:bCs/>
+        </w:rPr>
+        <w:t xml:space="preserve"> </w:t>
+      </w:r>
+      <w:r>
+        <w:rPr>
+          <w:rFonts w:ascii="Times New Roman" w:hAnsi="Times New Roman"/>
+        </w:rPr>
+        <w:t>(“Client”) hereby agree that Attorney will provide legal services to “Client” on the terms set forth below:</w:t>
+      </w:r>
+    </w:p>
+    <w:p>
+      <w:pPr>
+        <w:widowControl w:val="0"/>
+        <w:autoSpaceDE w:val="0"/>
+        <w:autoSpaceDN w:val="0"/>
+        <w:adjustRightInd w:val="0"/>
+        <w:spacing w:after="240"/>
+        <w:rPr>
+          <w:rFonts w:ascii="Times New Roman" w:hAnsi="Times New Roman"/>
+        </w:rPr>
+      </w:pPr>
+      <w:r>
+        <w:rPr>
+          <w:rFonts w:ascii="Times New Roman" w:hAnsi="Times New Roman"/>
+          <w:b/>
+          <w:bCs/>
+        </w:rPr>
+        <w:t>1. CONDITIONS</w:t>
+      </w:r>
+      <w:r>
+        <w:rPr>
+          <w:rFonts w:ascii="Times New Roman" w:hAnsi="Times New Roman"/>
+        </w:rPr>
+        <w:t>. This agreement will not take effect, and Attorney will have no obligation to provide legal services, until Client</w:t>
       </w:r>
       <w:r>
         <w:rPr>
@@ -269,33 +303,47 @@
         <w:rPr>
           <w:rFonts w:ascii="Times New Roman" w:hAnsi="Times New Roman"/>
         </w:rPr>
-        <w:t>”) hereby agree that Attorney will provide legal services to “Client” on the terms set forth below:</w:t>
-      </w:r>
-    </w:p>
-    <w:p>
-      <w:pPr>
-        <w:widowControl w:val="0"/>
-        <w:autoSpaceDE w:val="0"/>
-        <w:autoSpaceDN w:val="0"/>
-        <w:adjustRightInd w:val="0"/>
-        <w:spacing w:after="240"/>
-        <w:rPr>
-          <w:rFonts w:ascii="Times New Roman" w:hAnsi="Times New Roman"/>
-        </w:rPr>
-      </w:pPr>
-      <w:r>
-        <w:rPr>
-          <w:rFonts w:ascii="Times New Roman" w:hAnsi="Times New Roman"/>
-          <w:b/>
-          <w:bCs/>
-        </w:rPr>
-        <w:t>1. CONDITIONS</w:t>
-      </w:r>
-      <w:r>
-        <w:rPr>
-          <w:rFonts w:ascii="Times New Roman" w:hAnsi="Times New Roman"/>
-        </w:rPr>
-        <w:t>. This agreement will not take effect, and Attorney will have no obligation to provide legal services, until Client</w:t>
+        <w:t xml:space="preserve"> returns a signed copy of this Agreement.</w:t>
+      </w:r>
+    </w:p>
+    <w:p>
+      <w:pPr>
+        <w:rPr>
+          <w:rFonts w:ascii="Times New Roman" w:hAnsi="Times New Roman"/>
+          <w:b/>
+        </w:rPr>
+      </w:pPr>
+      <w:r>
+        <w:rPr>
+          <w:rFonts w:ascii="Times New Roman" w:hAnsi="Times New Roman"/>
+          <w:b/>
+          <w:bCs/>
+        </w:rPr>
+        <w:t>2. SCOPE OF SERVICES</w:t>
+      </w:r>
+      <w:r>
+        <w:rPr>
+          <w:rFonts w:ascii="Times New Roman" w:hAnsi="Times New Roman"/>
+        </w:rPr>
+        <w:t>. Clien</w:t>
+      </w:r>
+      <w:r>
+        <w:rPr>
+          <w:rFonts w:ascii="Times New Roman" w:hAnsi="Times New Roman"/>
+        </w:rPr>
+        <w:t>t</w:t>
+      </w:r>
+      <w:r>
+        <w:rPr>
+          <w:rFonts w:ascii="Times New Roman" w:hAnsi="Times New Roman"/>
+        </w:rPr>
+        <w:t xml:space="preserve">s are </w:t>
+      </w:r>
+      <w:r>
+        <w:rPr>
+          <w:rFonts w:ascii="Times New Roman" w:hAnsi="Times New Roman"/>
+        </w:rPr>
+        <w:t>hiring Attorney to represent Client</w:t>
       </w:r>
       <w:r>
         <w:rPr>
@@ -307,58 +355,6 @@
         <w:rPr>
           <w:rFonts w:ascii="Times New Roman" w:hAnsi="Times New Roman"/>
         </w:rPr>
-        <w:t xml:space="preserve"> returns a signed copy of this Agreement.</w:t>
-      </w:r>
-    </w:p>
-    <w:p>
-      <w:pPr>
-        <w:rPr>
-          <w:rFonts w:ascii="Times New Roman" w:hAnsi="Times New Roman"/>
-          <w:b/>
-        </w:rPr>
-      </w:pPr>
-      <w:r>
-        <w:rPr>
-          <w:rFonts w:ascii="Times New Roman" w:hAnsi="Times New Roman"/>
-          <w:b/>
-          <w:bCs/>
-        </w:rPr>
-        <w:t>2. SCOPE OF SERVICES</w:t>
-      </w:r>
-      <w:r>
-        <w:rPr>
-          <w:rFonts w:ascii="Times New Roman" w:hAnsi="Times New Roman"/>
-        </w:rPr>
-        <w:t>. Clien</w:t>
-      </w:r>
-      <w:r>
-        <w:rPr>
-          <w:rFonts w:ascii="Times New Roman" w:hAnsi="Times New Roman"/>
-        </w:rPr>
-        <w:t>t</w:t>
-      </w:r>
-      <w:r>
-        <w:rPr>
-          <w:rFonts w:ascii="Times New Roman" w:hAnsi="Times New Roman"/>
-        </w:rPr>
-        <w:t xml:space="preserve">s are </w:t>
-      </w:r>
-      <w:r>
-        <w:rPr>
-          <w:rFonts w:ascii="Times New Roman" w:hAnsi="Times New Roman"/>
-        </w:rPr>
-        <w:t>hiring Attorney to represent Client</w:t>
-      </w:r>
-      <w:r>
-        <w:rPr>
-          <w:rFonts w:ascii="Times New Roman" w:hAnsi="Times New Roman"/>
-        </w:rPr>
-        <w:t>s</w:t>
-      </w:r>
-      <w:r>
-        <w:rPr>
-          <w:rFonts w:ascii="Times New Roman" w:hAnsi="Times New Roman"/>
-        </w:rPr>
         <w:t xml:space="preserve"> </w:t>
       </w:r>
       <w:r>
@@ -395,7 +391,31 @@
         <w:rPr>
           <w:rFonts w:ascii="Times New Roman" w:hAnsi="Times New Roman"/>
         </w:rPr>
-        <w:t xml:space="preserve"> Spalding Manor, LLC., Spalding Drive, LLC.</w:t>
+        <w:t xml:space="preserve"> </w:t>
+      </w:r>
+      <w:r>
+        <w:rPr>
+          <w:rFonts w:ascii="Times New Roman" w:hAnsi="Times New Roman"/>
+        </w:rPr>
+        <w:t>&lt;Defendant Full Name&gt;</w:t>
+      </w:r>
+      <w:r>
+        <w:rPr>
+          <w:rFonts w:ascii="Times New Roman" w:hAnsi="Times New Roman"/>
+        </w:rPr>
+        <w:t xml:space="preserve"> </w:t>
+      </w:r>
+      <w:r>
+        <w:rPr>
+          <w:rFonts w:ascii="Times New Roman" w:hAnsi="Times New Roman"/>
+        </w:rPr>
+        <w:t>(“</w:t>
+      </w:r>
+      <w:r>
+        <w:rPr>
+          <w:rFonts w:ascii="Times New Roman" w:hAnsi="Times New Roman"/>
+        </w:rPr>
+        <w:t>.</w:t>
       </w:r>
       <w:r>
         <w:rPr>
@@ -539,16 +559,16 @@
           <w:color w:val="000000"/>
           <w:szCs w:val="22"/>
         </w:rPr>
-        <w:t xml:space="preserve">In consideration for the professional services provided, </w:t>
-      </w:r>
-      <w:r>
-        <w:rPr>
-          <w:rFonts w:ascii="Times New Roman" w:hAnsi="Times New Roman"/>
+        <w:t xml:space="preserve">In consideration for the professional services provided, Client agrees to pay </w:t>
+      </w:r>
+      <w:r>
+        <w:rPr>
+          <w:rFonts w:ascii="Times New Roman" w:hAnsi="Times New Roman"/>
+          <w:b/>
           <w:color w:val="000000"/>
           <w:szCs w:val="22"/>
         </w:rPr>
-        <w:lastRenderedPageBreak/>
-        <w:t xml:space="preserve">Client agrees to pay </w:t>
+        <w:t>Thirty</w:t>
       </w:r>
       <w:r>
         <w:rPr>
@@ -557,7 +577,7 @@
           <w:color w:val="000000"/>
           <w:szCs w:val="22"/>
         </w:rPr>
-        <w:t>Thirty</w:t>
+        <w:t>-five</w:t>
       </w:r>
       <w:r>
         <w:rPr>
@@ -566,7 +586,7 @@
           <w:color w:val="000000"/>
           <w:szCs w:val="22"/>
         </w:rPr>
-        <w:t>-five</w:t>
+        <w:t xml:space="preserve"> Percent (3</w:t>
       </w:r>
       <w:r>
         <w:rPr>
@@ -575,7 +595,7 @@
           <w:color w:val="000000"/>
           <w:szCs w:val="22"/>
         </w:rPr>
-        <w:t xml:space="preserve"> Percent (3</w:t>
+        <w:t>5</w:t>
       </w:r>
       <w:r>
         <w:rPr>
@@ -584,16 +604,15 @@
           <w:color w:val="000000"/>
           <w:szCs w:val="22"/>
         </w:rPr>
-        <w:t>5</w:t>
-      </w:r>
-      <w:r>
-        <w:rPr>
-          <w:rFonts w:ascii="Times New Roman" w:hAnsi="Times New Roman"/>
-          <w:b/>
+        <w:t xml:space="preserve"> %) </w:t>
+      </w:r>
+      <w:r>
+        <w:rPr>
+          <w:rFonts w:ascii="Times New Roman" w:hAnsi="Times New Roman"/>
           <w:color w:val="000000"/>
           <w:szCs w:val="22"/>
         </w:rPr>
-        <w:t xml:space="preserve"> %) </w:t>
+        <w:t xml:space="preserve">of the gross recovery of all amounts recovered </w:t>
       </w:r>
       <w:r>
         <w:rPr>
@@ -601,7 +620,8 @@
           <w:color w:val="000000"/>
           <w:szCs w:val="22"/>
         </w:rPr>
-        <w:t xml:space="preserve">of the gross recovery of all amounts recovered on my behalf, regardless of the source of said recovery in settlement of my claim. In the event a satisfactory settlement cannot be obtained, and it becomes necessary to initiate a lawsuit (whether by filing a Complaint, demanding Uninsured/Under-insured Motorist or Med-Pay Arbitration, engaging in Mediation or a Voluntary Settlement Conference, or engaging in discovery proceedings), then </w:t>
+        <w:lastRenderedPageBreak/>
+        <w:t xml:space="preserve">on my behalf, regardless of the source of said recovery in settlement of my claim. In the event a satisfactory settlement cannot be obtained, and it becomes necessary to initiate a lawsuit (whether by filing a Complaint, demanding Uninsured/Under-insured Motorist or Med-Pay Arbitration, engaging in Mediation or a Voluntary Settlement Conference, or engaging in discovery proceedings), then </w:t>
       </w:r>
       <w:r>
         <w:rPr>
@@ -1017,14 +1037,14 @@
         <w:rPr>
           <w:rFonts w:ascii="Times New Roman" w:hAnsi="Times New Roman"/>
         </w:rPr>
-        <w:t xml:space="preserve">To aid in the preparation or presentation of Client’s case, it may become necessary to hire </w:t>
+        <w:t xml:space="preserve">To aid in the preparation or presentation of Client’s case, it may become necessary to hire expert witnesses, consultants or investigators. Attorney will select any expert witnesses, </w:t>
       </w:r>
       <w:r>
         <w:rPr>
           <w:rFonts w:ascii="Times New Roman" w:hAnsi="Times New Roman"/>
         </w:rPr>
         <w:lastRenderedPageBreak/>
-        <w:t>expert witnesses, consultants or investigators. Attorney will select any expert witnesses, consultants or investigators to be hired</w:t>
+        <w:t>consultants or investigators to be hired</w:t>
       </w:r>
       <w:r>
         <w:rPr>
@@ -1258,7 +1278,7 @@
           <w:rFonts w:ascii="Times New Roman" w:hAnsi="Times New Roman"/>
           <w:bCs/>
         </w:rPr>
-        <w:t xml:space="preserve">In the event that Client does not follow the advice of Attorneys regarding settlement recommendations but, instead, Client elect to proceed to trial, the law firm may, at its option, request prepayment of the estimated prospective costs of trial and in preparation thereof, which, in any event, all costs recommended by attorneys to be expended remain client’s responsibility to advance same, under this agreement. Client understands that if case is dismissed, voluntarily or otherwise, or lost at trial or arbitration, the court or </w:t>
+        <w:t xml:space="preserve">In the event that Client does not follow the advice of Attorneys regarding settlement recommendations but, instead, Client elect to proceed to trial, the law firm may, at its option, request prepayment of the estimated prospective costs of trial and in preparation thereof, which, in any event, all costs recommended by attorneys to be expended remain client’s responsibility to advance same, under this agreement. Client understands that if case is dismissed, voluntarily or otherwise, or lost at trial or arbitration, the court or arbitrator, may award allowable defense costs against Client which, by law, will be </w:t>
       </w:r>
       <w:r>
         <w:rPr>
@@ -1266,7 +1286,7 @@
           <w:bCs/>
         </w:rPr>
         <w:lastRenderedPageBreak/>
-        <w:t>arbitrator, may award allowable defense costs against Client which, by law, will be Client’s personal obligation. In any event, all advanced costs and expenses, as referred in Clause 6 above, shall be reimbursed upon conclusion of representation of the client, irrespective of the date of conclusion of the matter for which said law firm was retained.</w:t>
+        <w:t>Client’s personal obligation. In any event, all advanced costs and expenses, as referred in Clause 6 above, shall be reimbursed upon conclusion of representation of the client, irrespective of the date of conclusion of the matter for which said law firm was retained.</w:t>
       </w:r>
     </w:p>
     <w:p>
@@ -1533,14 +1553,14 @@
         <w:rPr>
           <w:rFonts w:ascii="Times New Roman" w:hAnsi="Times New Roman"/>
         </w:rPr>
-        <w:t xml:space="preserve"> claims or causes of action that are the subject of Attorney’s representation under this Agreement. Attorney’s lien will be for any sums owing to Attorney for any unpaid costs, or attorneys' fees, at the conclusion of Attorney’s services. The lien will attach to any recovery Client may obtain, whether by arbitration award, judgment, settlement or otherwise. The effect of such a lien </w:t>
+        <w:t xml:space="preserve"> claims or causes of action that are the subject of Attorney’s representation under this Agreement. Attorney’s lien will be for any sums owing to Attorney for any unpaid costs, or attorneys' fees, at the conclusion of Attorney’s services. The lien will attach to any recovery Client may obtain, whether by arbitration award, judgment, settlement or otherwise. The effect of such a lien is that Attorney may be able to compel payment of fees and costs from any such funds </w:t>
       </w:r>
       <w:r>
         <w:rPr>
           <w:rFonts w:ascii="Times New Roman" w:hAnsi="Times New Roman"/>
         </w:rPr>
         <w:lastRenderedPageBreak/>
-        <w:t>is that Attorney may be able to compel payment of fees and costs from any such funds recovered on behalf of Client even if Attorney has been discharged before the end of the case. Because a lien may affect Client’s property rights, Client may seek the advice of an independent lawyer of Client’s own choice before agreeing to such a lien. By initialing this paragraph, Client represents and agrees that Client has had a reasonable opportunity to consult such an independent lawyer and—</w:t>
+        <w:t>recovered on behalf of Client even if Attorney has been discharged before the end of the case. Because a lien may affect Client’s property rights, Client may seek the advice of an independent lawyer of Client’s own choice before agreeing to such a lien. By initialing this paragraph, Client represents and agrees that Client has had a reasonable opportunity to consult such an independent lawyer and—</w:t>
       </w:r>
       <w:proofErr w:type="gramStart"/>
       <w:r>
@@ -1856,7 +1876,7 @@
           <w:rFonts w:ascii="Times New Roman" w:hAnsi="Times New Roman"/>
           <w:b/>
         </w:rPr>
-        <w:t xml:space="preserve">THE PARTIES HAVE READ AND UNDERSTOOD THE FOREGOING TERMS </w:t>
+        <w:t xml:space="preserve">THE PARTIES HAVE READ AND UNDERSTOOD THE FOREGOING TERMS AND AGREE TO THEM, AS OF THE DATE ATTORNEY FIRST PROVIDED </w:t>
       </w:r>
       <w:r>
         <w:rPr>
@@ -1864,7 +1884,7 @@
           <w:b/>
         </w:rPr>
         <w:lastRenderedPageBreak/>
-        <w:t>AND AGREE TO THEM, AS OF THE DATE ATTORNEY FIRST PROVIDED SERVICES. IF MORE THAN ONE CLIENT SIGNS BELOW, EACH AGREES TO BE LIABLE JOINTLY AND SEVERALLY FOR ALL OBLIGATIONS UNDER THIS AGREEMENT. THE CLIENT SHALL RECEIVE A FULLY EXECUTED DUPLICATE OF THIS AGREEMENT.</w:t>
+        <w:t>SERVICES. IF MORE THAN ONE CLIENT SIGNS BELOW, EACH AGREES TO BE LIABLE JOINTLY AND SEVERALLY FOR ALL OBLIGATIONS UNDER THIS AGREEMENT. THE CLIENT SHALL RECEIVE A FULLY EXECUTED DUPLICATE OF THIS AGREEMENT.</w:t>
       </w:r>
     </w:p>
     <w:p>
@@ -1996,6 +2016,13 @@
           <w:b/>
         </w:rPr>
         <w:t>Email:</w:t>
+      </w:r>
+      <w:r>
+        <w:rPr>
+          <w:rFonts w:ascii="Times New Roman" w:hAnsi="Times New Roman"/>
+          <w:b/>
+        </w:rPr>
+        <w:t xml:space="preserve"> </w:t>
       </w:r>
       <w:r>
         <w:rPr>

</xml_diff>